<commit_message>
Mise à jour template word
</commit_message>
<xml_diff>
--- a/template_word_proj.docx
+++ b/template_word_proj.docx
@@ -22,7 +22,7 @@
           <w:szCs w:val="28"/>
           <w:u w:val="single"/>
         </w:rPr>
-        <w:t>État du feu … en date du</w:t>
+        <w:t>État du feu</w:t>
       </w:r>
       <w:r>
         <w:rPr>
@@ -33,30 +33,25 @@
         </w:rPr>
         <w:t xml:space="preserve"> </w:t>
       </w:r>
-      <w:proofErr w:type="gramStart"/>
-      <w:r>
-        <w:rPr>
-          <w:rFonts w:ascii="Times New Roman" w:hAnsi="Times New Roman" w:cs="Times New Roman"/>
-          <w:b/>
-          <w:bCs/>
+      <w:r>
+        <w:rPr>
+          <w:rFonts w:ascii="Times New Roman" w:hAnsi="Times New Roman" w:cs="Times New Roman"/>
           <w:sz w:val="28"/>
           <w:szCs w:val="28"/>
           <w:u w:val="single"/>
         </w:rPr>
-        <w:t>{</w:t>
-      </w:r>
-      <w:r>
-        <w:rPr>
-          <w:rFonts w:ascii="Times New Roman" w:hAnsi="Times New Roman" w:cs="Times New Roman"/>
-          <w:b/>
-          <w:bCs/>
+        <w:t>en date du</w:t>
+      </w:r>
+      <w:r>
+        <w:rPr>
+          <w:rFonts w:ascii="Times New Roman" w:hAnsi="Times New Roman" w:cs="Times New Roman"/>
           <w:sz w:val="28"/>
           <w:szCs w:val="28"/>
           <w:u w:val="single"/>
         </w:rPr>
-        <w:t>{ variable</w:t>
-      </w:r>
-      <w:proofErr w:type="gramEnd"/>
+        <w:t xml:space="preserve"> </w:t>
+      </w:r>
+      <w:proofErr w:type="gramStart"/>
       <w:r>
         <w:rPr>
           <w:rFonts w:ascii="Times New Roman" w:hAnsi="Times New Roman" w:cs="Times New Roman"/>
@@ -66,9 +61,8 @@
           <w:szCs w:val="28"/>
           <w:u w:val="single"/>
         </w:rPr>
-        <w:t xml:space="preserve"> </w:t>
-      </w:r>
-      <w:proofErr w:type="gramStart"/>
+        <w:t>{</w:t>
+      </w:r>
       <w:r>
         <w:rPr>
           <w:rFonts w:ascii="Times New Roman" w:hAnsi="Times New Roman" w:cs="Times New Roman"/>
@@ -78,7 +72,7 @@
           <w:szCs w:val="28"/>
           <w:u w:val="single"/>
         </w:rPr>
-        <w:t>date</w:t>
+        <w:t xml:space="preserve">{ </w:t>
       </w:r>
       <w:r>
         <w:rPr>
@@ -89,7 +83,7 @@
           <w:szCs w:val="28"/>
           <w:u w:val="single"/>
         </w:rPr>
-        <w:t xml:space="preserve"> }</w:t>
+        <w:t>date</w:t>
       </w:r>
       <w:proofErr w:type="gramEnd"/>
       <w:r>
@@ -101,29 +95,29 @@
           <w:szCs w:val="28"/>
           <w:u w:val="single"/>
         </w:rPr>
-        <w:t>}</w:t>
-      </w:r>
-      <w:r>
-        <w:rPr>
-          <w:rFonts w:ascii="Times New Roman" w:hAnsi="Times New Roman" w:cs="Times New Roman"/>
+        <w:t xml:space="preserve"> }</w:t>
+      </w:r>
+      <w:r>
+        <w:rPr>
+          <w:rFonts w:ascii="Times New Roman" w:hAnsi="Times New Roman" w:cs="Times New Roman"/>
+          <w:b/>
+          <w:bCs/>
           <w:sz w:val="28"/>
           <w:szCs w:val="28"/>
           <w:u w:val="single"/>
         </w:rPr>
-        <w:t xml:space="preserve"> près de </w:t>
-      </w:r>
-      <w:proofErr w:type="gramStart"/>
-      <w:r>
-        <w:rPr>
-          <w:rFonts w:ascii="Times New Roman" w:hAnsi="Times New Roman" w:cs="Times New Roman"/>
-          <w:b/>
-          <w:bCs/>
+        <w:t>}</w:t>
+      </w:r>
+      <w:r>
+        <w:rPr>
+          <w:rFonts w:ascii="Times New Roman" w:hAnsi="Times New Roman" w:cs="Times New Roman"/>
           <w:sz w:val="28"/>
           <w:szCs w:val="28"/>
           <w:u w:val="single"/>
         </w:rPr>
-        <w:t>{</w:t>
-      </w:r>
+        <w:t xml:space="preserve"> près de </w:t>
+      </w:r>
+      <w:proofErr w:type="gramStart"/>
       <w:r>
         <w:rPr>
           <w:rFonts w:ascii="Times New Roman" w:hAnsi="Times New Roman" w:cs="Times New Roman"/>
@@ -133,9 +127,8 @@
           <w:szCs w:val="28"/>
           <w:u w:val="single"/>
         </w:rPr>
-        <w:t>{ variable</w:t>
-      </w:r>
-      <w:proofErr w:type="gramEnd"/>
+        <w:t>{</w:t>
+      </w:r>
       <w:r>
         <w:rPr>
           <w:rFonts w:ascii="Times New Roman" w:hAnsi="Times New Roman" w:cs="Times New Roman"/>
@@ -145,9 +138,9 @@
           <w:szCs w:val="28"/>
           <w:u w:val="single"/>
         </w:rPr>
-        <w:t xml:space="preserve"> </w:t>
-      </w:r>
-      <w:proofErr w:type="gramStart"/>
+        <w:t xml:space="preserve">{ </w:t>
+      </w:r>
+      <w:proofErr w:type="spellStart"/>
       <w:r>
         <w:rPr>
           <w:rFonts w:ascii="Times New Roman" w:hAnsi="Times New Roman" w:cs="Times New Roman"/>
@@ -157,8 +150,10 @@
           <w:szCs w:val="28"/>
           <w:u w:val="single"/>
         </w:rPr>
-        <w:t>ville</w:t>
-      </w:r>
+        <w:t>region</w:t>
+      </w:r>
+      <w:proofErr w:type="spellEnd"/>
+      <w:proofErr w:type="gramEnd"/>
       <w:r>
         <w:rPr>
           <w:rFonts w:ascii="Times New Roman" w:hAnsi="Times New Roman" w:cs="Times New Roman"/>
@@ -170,7 +165,6 @@
         </w:rPr>
         <w:t xml:space="preserve"> }</w:t>
       </w:r>
-      <w:proofErr w:type="gramEnd"/>
       <w:r>
         <w:rPr>
           <w:rFonts w:ascii="Times New Roman" w:hAnsi="Times New Roman" w:cs="Times New Roman"/>
@@ -199,16 +193,24 @@
       <w:pPr>
         <w:rPr>
           <w:rFonts w:ascii="Times New Roman" w:hAnsi="Times New Roman" w:cs="Times New Roman"/>
-          <w:b/>
-          <w:bCs/>
-        </w:rPr>
-      </w:pPr>
-      <w:r>
-        <w:rPr>
-          <w:rFonts w:ascii="Times New Roman" w:hAnsi="Times New Roman" w:cs="Times New Roman"/>
-        </w:rPr>
-        <w:t xml:space="preserve">Position actuelle du feu: </w:t>
-      </w:r>
+        </w:rPr>
+      </w:pPr>
+      <w:r>
+        <w:rPr>
+          <w:rFonts w:ascii="Times New Roman" w:hAnsi="Times New Roman" w:cs="Times New Roman"/>
+        </w:rPr>
+        <w:t>Position actuelle du feu:</w:t>
+      </w:r>
+    </w:p>
+    <w:p>
+      <w:pPr>
+        <w:jc w:val="center"/>
+        <w:rPr>
+          <w:rFonts w:ascii="Times New Roman" w:hAnsi="Times New Roman" w:cs="Times New Roman"/>
+          <w:b/>
+          <w:bCs/>
+        </w:rPr>
+      </w:pPr>
       <w:proofErr w:type="gramStart"/>
       <w:r>
         <w:rPr>
@@ -216,7 +218,16 @@
           <w:b/>
           <w:bCs/>
         </w:rPr>
-        <w:t>{{ variable</w:t>
+        <w:t xml:space="preserve">{{ </w:t>
+      </w:r>
+      <w:proofErr w:type="spellStart"/>
+      <w:r>
+        <w:rPr>
+          <w:rFonts w:ascii="Times New Roman" w:hAnsi="Times New Roman" w:cs="Times New Roman"/>
+          <w:b/>
+          <w:bCs/>
+        </w:rPr>
+        <w:t>fire</w:t>
       </w:r>
       <w:proofErr w:type="gramEnd"/>
       <w:r>
@@ -225,7 +236,7 @@
           <w:b/>
           <w:bCs/>
         </w:rPr>
-        <w:t xml:space="preserve"> </w:t>
+        <w:t>_</w:t>
       </w:r>
       <w:proofErr w:type="gramStart"/>
       <w:r>
@@ -234,7 +245,16 @@
           <w:b/>
           <w:bCs/>
         </w:rPr>
-        <w:t>position }</w:t>
+        <w:t>image</w:t>
+      </w:r>
+      <w:proofErr w:type="spellEnd"/>
+      <w:r>
+        <w:rPr>
+          <w:rFonts w:ascii="Times New Roman" w:hAnsi="Times New Roman" w:cs="Times New Roman"/>
+          <w:b/>
+          <w:bCs/>
+        </w:rPr>
+        <w:t xml:space="preserve"> }</w:t>
       </w:r>
       <w:proofErr w:type="gramEnd"/>
       <w:r>
@@ -291,7 +311,16 @@
           <w:b/>
           <w:bCs/>
         </w:rPr>
-        <w:t>{{ variable</w:t>
+        <w:t xml:space="preserve">{{ </w:t>
+      </w:r>
+      <w:proofErr w:type="spellStart"/>
+      <w:r>
+        <w:rPr>
+          <w:rFonts w:ascii="Times New Roman" w:hAnsi="Times New Roman" w:cs="Times New Roman"/>
+          <w:b/>
+          <w:bCs/>
+        </w:rPr>
+        <w:t>dir</w:t>
       </w:r>
       <w:proofErr w:type="gramEnd"/>
       <w:r>
@@ -300,7 +329,7 @@
           <w:b/>
           <w:bCs/>
         </w:rPr>
-        <w:t xml:space="preserve"> direction </w:t>
+        <w:t>_</w:t>
       </w:r>
       <w:proofErr w:type="gramStart"/>
       <w:r>
@@ -309,7 +338,16 @@
           <w:b/>
           <w:bCs/>
         </w:rPr>
-        <w:t>feu }</w:t>
+        <w:t>fire</w:t>
+      </w:r>
+      <w:proofErr w:type="spellEnd"/>
+      <w:r>
+        <w:rPr>
+          <w:rFonts w:ascii="Times New Roman" w:hAnsi="Times New Roman" w:cs="Times New Roman"/>
+          <w:b/>
+          <w:bCs/>
+        </w:rPr>
+        <w:t xml:space="preserve"> }</w:t>
       </w:r>
       <w:proofErr w:type="gramEnd"/>
       <w:r>
@@ -351,7 +389,16 @@
           <w:b/>
           <w:bCs/>
         </w:rPr>
-        <w:t>{{ variable</w:t>
+        <w:t xml:space="preserve">{{ </w:t>
+      </w:r>
+      <w:proofErr w:type="spellStart"/>
+      <w:r>
+        <w:rPr>
+          <w:rFonts w:ascii="Times New Roman" w:hAnsi="Times New Roman" w:cs="Times New Roman"/>
+          <w:b/>
+          <w:bCs/>
+        </w:rPr>
+        <w:t>fire</w:t>
       </w:r>
       <w:proofErr w:type="gramEnd"/>
       <w:r>
@@ -360,7 +407,7 @@
           <w:b/>
           <w:bCs/>
         </w:rPr>
-        <w:t xml:space="preserve"> vitesse </w:t>
+        <w:t>_</w:t>
       </w:r>
       <w:proofErr w:type="gramStart"/>
       <w:r>
@@ -369,7 +416,16 @@
           <w:b/>
           <w:bCs/>
         </w:rPr>
-        <w:t>feu }</w:t>
+        <w:t>speed</w:t>
+      </w:r>
+      <w:proofErr w:type="spellEnd"/>
+      <w:r>
+        <w:rPr>
+          <w:rFonts w:ascii="Times New Roman" w:hAnsi="Times New Roman" w:cs="Times New Roman"/>
+          <w:b/>
+          <w:bCs/>
+        </w:rPr>
+        <w:t xml:space="preserve"> }</w:t>
       </w:r>
       <w:proofErr w:type="gramEnd"/>
       <w:r>
@@ -383,6 +439,14 @@
       <w:r>
         <w:rPr>
           <w:rFonts w:ascii="Times New Roman" w:hAnsi="Times New Roman" w:cs="Times New Roman"/>
+          <w:b/>
+          <w:bCs/>
+        </w:rPr>
+        <w:t xml:space="preserve"> km/h</w:t>
+      </w:r>
+      <w:r>
+        <w:rPr>
+          <w:rFonts w:ascii="Times New Roman" w:hAnsi="Times New Roman" w:cs="Times New Roman"/>
         </w:rPr>
         <w:t>.</w:t>
       </w:r>
@@ -392,59 +456,198 @@
         <w:jc w:val="both"/>
         <w:rPr>
           <w:rFonts w:ascii="Times New Roman" w:hAnsi="Times New Roman" w:cs="Times New Roman"/>
-          <w:lang w:val="en-CA"/>
-        </w:rPr>
-      </w:pPr>
+        </w:rPr>
+      </w:pPr>
+      <w:r>
+        <w:rPr>
+          <w:rFonts w:ascii="Times New Roman" w:hAnsi="Times New Roman" w:cs="Times New Roman"/>
+        </w:rPr>
+        <w:t xml:space="preserve">Recommandations immédiates : </w:t>
+      </w:r>
+    </w:p>
+    <w:p>
+      <w:pPr>
+        <w:jc w:val="both"/>
+        <w:rPr>
+          <w:rFonts w:ascii="Times New Roman" w:hAnsi="Times New Roman" w:cs="Times New Roman"/>
+          <w:color w:val="FF0000"/>
+        </w:rPr>
+      </w:pPr>
+      <w:proofErr w:type="gramStart"/>
+      <w:r>
+        <w:rPr>
+          <w:rFonts w:ascii="Times New Roman" w:hAnsi="Times New Roman" w:cs="Times New Roman"/>
+          <w:b/>
+          <w:bCs/>
+          <w:color w:val="FF0000"/>
+        </w:rPr>
+        <w:t xml:space="preserve">{{ </w:t>
+      </w:r>
       <w:proofErr w:type="spellStart"/>
       <w:r>
         <w:rPr>
           <w:rFonts w:ascii="Times New Roman" w:hAnsi="Times New Roman" w:cs="Times New Roman"/>
-          <w:lang w:val="en-CA"/>
-        </w:rPr>
-        <w:t>Recommandations</w:t>
+          <w:b/>
+          <w:bCs/>
+          <w:color w:val="FF0000"/>
+        </w:rPr>
+        <w:t>warning</w:t>
+      </w:r>
+      <w:proofErr w:type="gramEnd"/>
+      <w:r>
+        <w:rPr>
+          <w:rFonts w:ascii="Times New Roman" w:hAnsi="Times New Roman" w:cs="Times New Roman"/>
+          <w:b/>
+          <w:bCs/>
+          <w:color w:val="FF0000"/>
+        </w:rPr>
+        <w:t>_</w:t>
+      </w:r>
+      <w:proofErr w:type="gramStart"/>
+      <w:r>
+        <w:rPr>
+          <w:rFonts w:ascii="Times New Roman" w:hAnsi="Times New Roman" w:cs="Times New Roman"/>
+          <w:b/>
+          <w:bCs/>
+          <w:color w:val="FF0000"/>
+        </w:rPr>
+        <w:t>message</w:t>
       </w:r>
       <w:proofErr w:type="spellEnd"/>
       <w:r>
         <w:rPr>
           <w:rFonts w:ascii="Times New Roman" w:hAnsi="Times New Roman" w:cs="Times New Roman"/>
-          <w:lang w:val="en-CA"/>
+          <w:b/>
+          <w:bCs/>
+          <w:color w:val="FF0000"/>
         </w:rPr>
         <w:t xml:space="preserve"> </w:t>
       </w:r>
+      <w:r>
+        <w:rPr>
+          <w:rFonts w:ascii="Times New Roman" w:hAnsi="Times New Roman" w:cs="Times New Roman"/>
+          <w:b/>
+          <w:bCs/>
+          <w:color w:val="FF0000"/>
+        </w:rPr>
+        <w:t>}</w:t>
+      </w:r>
+      <w:proofErr w:type="gramEnd"/>
+      <w:r>
+        <w:rPr>
+          <w:rFonts w:ascii="Times New Roman" w:hAnsi="Times New Roman" w:cs="Times New Roman"/>
+          <w:b/>
+          <w:bCs/>
+          <w:color w:val="FF0000"/>
+        </w:rPr>
+        <w:t>}</w:t>
+      </w:r>
+    </w:p>
+    <w:p>
+      <w:pPr>
+        <w:rPr>
+          <w:rFonts w:ascii="Times New Roman" w:hAnsi="Times New Roman" w:cs="Times New Roman"/>
+        </w:rPr>
+      </w:pPr>
+      <w:r>
+        <w:rPr>
+          <w:rFonts w:ascii="Times New Roman" w:hAnsi="Times New Roman" w:cs="Times New Roman"/>
+        </w:rPr>
+        <w:t>Localités à risque</w:t>
+      </w:r>
+      <w:r>
+        <w:rPr>
+          <w:rFonts w:ascii="Times New Roman" w:hAnsi="Times New Roman" w:cs="Times New Roman"/>
+        </w:rPr>
+        <w:t xml:space="preserve"> </w:t>
+      </w:r>
+      <w:r>
+        <w:rPr>
+          <w:rFonts w:ascii="Times New Roman" w:hAnsi="Times New Roman" w:cs="Times New Roman"/>
+        </w:rPr>
+        <w:t xml:space="preserve">: </w:t>
+      </w:r>
+      <w:proofErr w:type="gramStart"/>
+      <w:r>
+        <w:rPr>
+          <w:rFonts w:ascii="Times New Roman" w:hAnsi="Times New Roman" w:cs="Times New Roman"/>
+          <w:b/>
+          <w:bCs/>
+        </w:rPr>
+        <w:t xml:space="preserve">{{ </w:t>
+      </w:r>
       <w:proofErr w:type="spellStart"/>
+      <w:r>
+        <w:rPr>
+          <w:rFonts w:ascii="Times New Roman" w:hAnsi="Times New Roman" w:cs="Times New Roman"/>
+          <w:b/>
+          <w:bCs/>
+        </w:rPr>
+        <w:t>close</w:t>
+      </w:r>
+      <w:proofErr w:type="gramEnd"/>
+      <w:r>
+        <w:rPr>
+          <w:rFonts w:ascii="Times New Roman" w:hAnsi="Times New Roman" w:cs="Times New Roman"/>
+          <w:b/>
+          <w:bCs/>
+        </w:rPr>
+        <w:t>_</w:t>
+      </w:r>
       <w:proofErr w:type="gramStart"/>
       <w:r>
         <w:rPr>
           <w:rFonts w:ascii="Times New Roman" w:hAnsi="Times New Roman" w:cs="Times New Roman"/>
-          <w:lang w:val="en-CA"/>
-        </w:rPr>
-        <w:t>immédiates</w:t>
+          <w:b/>
+          <w:bCs/>
+        </w:rPr>
+        <w:t>cities</w:t>
       </w:r>
       <w:proofErr w:type="spellEnd"/>
       <w:r>
         <w:rPr>
           <w:rFonts w:ascii="Times New Roman" w:hAnsi="Times New Roman" w:cs="Times New Roman"/>
-          <w:lang w:val="en-CA"/>
-        </w:rPr>
-        <w:t> :</w:t>
+          <w:b/>
+          <w:bCs/>
+        </w:rPr>
+        <w:t xml:space="preserve"> </w:t>
+      </w:r>
+      <w:r>
+        <w:rPr>
+          <w:rFonts w:ascii="Times New Roman" w:hAnsi="Times New Roman" w:cs="Times New Roman"/>
+          <w:b/>
+          <w:bCs/>
+        </w:rPr>
+        <w:t>}</w:t>
       </w:r>
       <w:proofErr w:type="gramEnd"/>
       <w:r>
         <w:rPr>
           <w:rFonts w:ascii="Times New Roman" w:hAnsi="Times New Roman" w:cs="Times New Roman"/>
-          <w:lang w:val="en-CA"/>
-        </w:rPr>
-        <w:t xml:space="preserve"> </w:t>
-      </w:r>
-    </w:p>
-    <w:p>
-      <w:pPr>
-        <w:jc w:val="both"/>
-        <w:rPr>
-          <w:rFonts w:ascii="Times New Roman" w:hAnsi="Times New Roman" w:cs="Times New Roman"/>
-        </w:rPr>
-      </w:pPr>
-      <w:proofErr w:type="gramStart"/>
+          <w:b/>
+          <w:bCs/>
+        </w:rPr>
+        <w:t>}</w:t>
+      </w:r>
+    </w:p>
+    <w:p>
+      <w:pPr>
+        <w:rPr>
+          <w:rFonts w:ascii="Times New Roman" w:hAnsi="Times New Roman" w:cs="Times New Roman"/>
+        </w:rPr>
+      </w:pPr>
+      <w:r>
+        <w:rPr>
+          <w:rFonts w:ascii="Times New Roman" w:hAnsi="Times New Roman" w:cs="Times New Roman"/>
+        </w:rPr>
+        <w:t>Superficie brûlée</w:t>
+      </w:r>
+      <w:r>
+        <w:rPr>
+          <w:rFonts w:ascii="Times New Roman" w:hAnsi="Times New Roman" w:cs="Times New Roman"/>
+        </w:rPr>
+        <w:t xml:space="preserve"> le </w:t>
+      </w:r>
       <w:r>
         <w:rPr>
           <w:rFonts w:ascii="Times New Roman" w:hAnsi="Times New Roman" w:cs="Times New Roman"/>
@@ -459,204 +662,15 @@
           <w:b/>
           <w:bCs/>
         </w:rPr>
-        <w:t>var</w:t>
-      </w:r>
-      <w:r>
-        <w:rPr>
-          <w:rFonts w:ascii="Times New Roman" w:hAnsi="Times New Roman" w:cs="Times New Roman"/>
-          <w:b/>
-          <w:bCs/>
-        </w:rPr>
-        <w:t>iable</w:t>
-      </w:r>
-      <w:proofErr w:type="gramEnd"/>
-      <w:r>
-        <w:rPr>
-          <w:rFonts w:ascii="Times New Roman" w:hAnsi="Times New Roman" w:cs="Times New Roman"/>
-          <w:b/>
-          <w:bCs/>
-        </w:rPr>
-        <w:t xml:space="preserve"> </w:t>
-      </w:r>
-      <w:r>
-        <w:rPr>
-          <w:rFonts w:ascii="Times New Roman" w:hAnsi="Times New Roman" w:cs="Times New Roman"/>
-          <w:b/>
-          <w:bCs/>
-        </w:rPr>
-        <w:t>(</w:t>
-      </w:r>
-      <w:proofErr w:type="spellStart"/>
-      <w:r>
-        <w:rPr>
-          <w:rFonts w:ascii="Times New Roman" w:hAnsi="Times New Roman" w:cs="Times New Roman"/>
-          <w:b/>
-          <w:bCs/>
-        </w:rPr>
-        <w:t>warning_message</w:t>
-      </w:r>
-      <w:proofErr w:type="spellEnd"/>
-      <w:proofErr w:type="gramStart"/>
-      <w:r>
-        <w:rPr>
-          <w:rFonts w:ascii="Times New Roman" w:hAnsi="Times New Roman" w:cs="Times New Roman"/>
-          <w:b/>
-          <w:bCs/>
-        </w:rPr>
-        <w:t xml:space="preserve">) </w:t>
-      </w:r>
-      <w:r>
-        <w:rPr>
-          <w:rFonts w:ascii="Times New Roman" w:hAnsi="Times New Roman" w:cs="Times New Roman"/>
-          <w:b/>
-          <w:bCs/>
-        </w:rPr>
-        <w:t>}</w:t>
-      </w:r>
-      <w:proofErr w:type="gramEnd"/>
-      <w:r>
-        <w:rPr>
-          <w:rFonts w:ascii="Times New Roman" w:hAnsi="Times New Roman" w:cs="Times New Roman"/>
-          <w:b/>
-          <w:bCs/>
-        </w:rPr>
-        <w:t>}</w:t>
-      </w:r>
-    </w:p>
-    <w:p>
-      <w:pPr>
-        <w:rPr>
-          <w:rFonts w:ascii="Times New Roman" w:hAnsi="Times New Roman" w:cs="Times New Roman"/>
-        </w:rPr>
-      </w:pPr>
-      <w:r>
-        <w:rPr>
-          <w:rFonts w:ascii="Times New Roman" w:hAnsi="Times New Roman" w:cs="Times New Roman"/>
-        </w:rPr>
-        <w:t>Localités à risque</w:t>
-      </w:r>
-      <w:r>
-        <w:rPr>
-          <w:rFonts w:ascii="Times New Roman" w:hAnsi="Times New Roman" w:cs="Times New Roman"/>
-        </w:rPr>
-        <w:t xml:space="preserve"> </w:t>
-      </w:r>
-      <w:r>
-        <w:rPr>
-          <w:rFonts w:ascii="Times New Roman" w:hAnsi="Times New Roman" w:cs="Times New Roman"/>
-        </w:rPr>
-        <w:t xml:space="preserve">: </w:t>
-      </w:r>
-      <w:proofErr w:type="gramStart"/>
-      <w:r>
-        <w:rPr>
-          <w:rFonts w:ascii="Times New Roman" w:hAnsi="Times New Roman" w:cs="Times New Roman"/>
-          <w:b/>
-          <w:bCs/>
-        </w:rPr>
-        <w:t>{{ variable</w:t>
-      </w:r>
-      <w:proofErr w:type="gramEnd"/>
-      <w:r>
-        <w:rPr>
-          <w:rFonts w:ascii="Times New Roman" w:hAnsi="Times New Roman" w:cs="Times New Roman"/>
-          <w:b/>
-          <w:bCs/>
-        </w:rPr>
-        <w:t xml:space="preserve"> villes </w:t>
-      </w:r>
-      <w:proofErr w:type="gramStart"/>
-      <w:r>
-        <w:rPr>
-          <w:rFonts w:ascii="Times New Roman" w:hAnsi="Times New Roman" w:cs="Times New Roman"/>
-          <w:b/>
-          <w:bCs/>
-        </w:rPr>
-        <w:t>proches</w:t>
-      </w:r>
-      <w:r>
-        <w:rPr>
-          <w:rFonts w:ascii="Times New Roman" w:hAnsi="Times New Roman" w:cs="Times New Roman"/>
-          <w:b/>
-          <w:bCs/>
-        </w:rPr>
-        <w:t xml:space="preserve"> </w:t>
-      </w:r>
-      <w:r>
-        <w:rPr>
-          <w:rFonts w:ascii="Times New Roman" w:hAnsi="Times New Roman" w:cs="Times New Roman"/>
-          <w:b/>
-          <w:bCs/>
-        </w:rPr>
-        <w:t>}</w:t>
-      </w:r>
-      <w:proofErr w:type="gramEnd"/>
-      <w:r>
-        <w:rPr>
-          <w:rFonts w:ascii="Times New Roman" w:hAnsi="Times New Roman" w:cs="Times New Roman"/>
-          <w:b/>
-          <w:bCs/>
-        </w:rPr>
-        <w:t>}</w:t>
-      </w:r>
-    </w:p>
-    <w:p>
-      <w:pPr>
-        <w:rPr>
-          <w:rFonts w:ascii="Times New Roman" w:hAnsi="Times New Roman" w:cs="Times New Roman"/>
-        </w:rPr>
-      </w:pPr>
-      <w:r>
-        <w:rPr>
-          <w:rFonts w:ascii="Times New Roman" w:hAnsi="Times New Roman" w:cs="Times New Roman"/>
-        </w:rPr>
-        <w:t>Superficie brûlée</w:t>
-      </w:r>
-      <w:r>
-        <w:rPr>
-          <w:rFonts w:ascii="Times New Roman" w:hAnsi="Times New Roman" w:cs="Times New Roman"/>
-        </w:rPr>
-        <w:t xml:space="preserve"> le </w:t>
-      </w:r>
-      <w:proofErr w:type="gramStart"/>
-      <w:r>
-        <w:rPr>
-          <w:rFonts w:ascii="Times New Roman" w:hAnsi="Times New Roman" w:cs="Times New Roman"/>
-          <w:b/>
-          <w:bCs/>
-          <w:u w:val="single"/>
-        </w:rPr>
-        <w:t>{{ variable</w:t>
-      </w:r>
-      <w:proofErr w:type="gramEnd"/>
-      <w:r>
-        <w:rPr>
-          <w:rFonts w:ascii="Times New Roman" w:hAnsi="Times New Roman" w:cs="Times New Roman"/>
-          <w:b/>
-          <w:bCs/>
-          <w:u w:val="single"/>
-        </w:rPr>
-        <w:t xml:space="preserve"> </w:t>
-      </w:r>
-      <w:proofErr w:type="gramStart"/>
-      <w:r>
-        <w:rPr>
-          <w:rFonts w:ascii="Times New Roman" w:hAnsi="Times New Roman" w:cs="Times New Roman"/>
-          <w:b/>
-          <w:bCs/>
-          <w:u w:val="single"/>
-        </w:rPr>
-        <w:t>date }</w:t>
-      </w:r>
-      <w:proofErr w:type="gramEnd"/>
-      <w:r>
-        <w:rPr>
-          <w:rFonts w:ascii="Times New Roman" w:hAnsi="Times New Roman" w:cs="Times New Roman"/>
-          <w:b/>
-          <w:bCs/>
-          <w:u w:val="single"/>
-        </w:rPr>
-        <w:t>}</w:t>
+        <w:t>date</w:t>
+      </w:r>
+      <w:r>
+        <w:rPr>
+          <w:rFonts w:ascii="Times New Roman" w:hAnsi="Times New Roman" w:cs="Times New Roman"/>
+          <w:b/>
+          <w:bCs/>
+        </w:rPr>
+        <w:t xml:space="preserve"> }}</w:t>
       </w:r>
       <w:r>
         <w:rPr>
@@ -672,6 +686,72 @@
         </w:rPr>
         <w:t xml:space="preserve">: </w:t>
       </w:r>
+      <w:r>
+        <w:rPr>
+          <w:rFonts w:ascii="Times New Roman" w:hAnsi="Times New Roman" w:cs="Times New Roman"/>
+          <w:b/>
+          <w:bCs/>
+        </w:rPr>
+        <w:t xml:space="preserve">{{ </w:t>
+      </w:r>
+      <w:r>
+        <w:rPr>
+          <w:rFonts w:ascii="Times New Roman" w:hAnsi="Times New Roman" w:cs="Times New Roman"/>
+          <w:b/>
+          <w:bCs/>
+        </w:rPr>
+        <w:t>burnt_area</w:t>
+      </w:r>
+      <w:r>
+        <w:rPr>
+          <w:rFonts w:ascii="Times New Roman" w:hAnsi="Times New Roman" w:cs="Times New Roman"/>
+          <w:b/>
+          <w:bCs/>
+        </w:rPr>
+        <w:t xml:space="preserve"> }}</w:t>
+      </w:r>
+      <w:r>
+        <w:rPr>
+          <w:rFonts w:ascii="Times New Roman" w:hAnsi="Times New Roman" w:cs="Times New Roman"/>
+          <w:b/>
+          <w:bCs/>
+        </w:rPr>
+        <w:t xml:space="preserve"> </w:t>
+      </w:r>
+      <w:r>
+        <w:rPr>
+          <w:rFonts w:ascii="Times New Roman" w:hAnsi="Times New Roman" w:cs="Times New Roman"/>
+        </w:rPr>
+        <w:t>km</w:t>
+      </w:r>
+      <w:r>
+        <w:rPr>
+          <w:rFonts w:ascii="Times New Roman" w:hAnsi="Times New Roman" w:cs="Times New Roman"/>
+          <w:vertAlign w:val="superscript"/>
+        </w:rPr>
+        <w:t>2</w:t>
+      </w:r>
+    </w:p>
+    <w:p>
+      <w:pPr>
+        <w:rPr>
+          <w:rFonts w:ascii="Times New Roman" w:hAnsi="Times New Roman" w:cs="Times New Roman"/>
+          <w:b/>
+          <w:bCs/>
+        </w:rPr>
+      </w:pPr>
+      <w:r>
+        <w:rPr>
+          <w:rFonts w:ascii="Times New Roman" w:hAnsi="Times New Roman" w:cs="Times New Roman"/>
+        </w:rPr>
+        <w:t>Superficie brûlée totale depuis le début</w:t>
+      </w:r>
+      <w:r>
+        <w:rPr>
+          <w:rFonts w:ascii="Times New Roman" w:hAnsi="Times New Roman" w:cs="Times New Roman"/>
+        </w:rPr>
+        <w:t xml:space="preserve"> du feu : </w:t>
+      </w:r>
       <w:proofErr w:type="gramStart"/>
       <w:r>
         <w:rPr>
@@ -679,7 +759,24 @@
           <w:b/>
           <w:bCs/>
         </w:rPr>
-        <w:t>{{ variable</w:t>
+        <w:t>{{</w:t>
+      </w:r>
+      <w:r>
+        <w:rPr>
+          <w:rFonts w:ascii="Times New Roman" w:hAnsi="Times New Roman" w:cs="Times New Roman"/>
+          <w:b/>
+          <w:bCs/>
+        </w:rPr>
+        <w:t xml:space="preserve"> </w:t>
+      </w:r>
+      <w:proofErr w:type="spellStart"/>
+      <w:r>
+        <w:rPr>
+          <w:rFonts w:ascii="Times New Roman" w:hAnsi="Times New Roman" w:cs="Times New Roman"/>
+          <w:b/>
+          <w:bCs/>
+        </w:rPr>
+        <w:t>burnt</w:t>
       </w:r>
       <w:proofErr w:type="gramEnd"/>
       <w:r>
@@ -688,7 +785,7 @@
           <w:b/>
           <w:bCs/>
         </w:rPr>
-        <w:t xml:space="preserve"> superficie </w:t>
+        <w:t>_area_</w:t>
       </w:r>
       <w:proofErr w:type="gramStart"/>
       <w:r>
@@ -697,7 +794,16 @@
           <w:b/>
           <w:bCs/>
         </w:rPr>
-        <w:t>brulée }</w:t>
+        <w:t>total</w:t>
+      </w:r>
+      <w:proofErr w:type="spellEnd"/>
+      <w:r>
+        <w:rPr>
+          <w:rFonts w:ascii="Times New Roman" w:hAnsi="Times New Roman" w:cs="Times New Roman"/>
+          <w:b/>
+          <w:bCs/>
+        </w:rPr>
+        <w:t xml:space="preserve"> }</w:t>
       </w:r>
       <w:proofErr w:type="gramEnd"/>
       <w:r>
@@ -706,162 +812,100 @@
           <w:b/>
           <w:bCs/>
         </w:rPr>
+        <w:t xml:space="preserve">} </w:t>
+      </w:r>
+      <w:r>
+        <w:rPr>
+          <w:rFonts w:ascii="Times New Roman" w:hAnsi="Times New Roman" w:cs="Times New Roman"/>
+        </w:rPr>
+        <w:t>km</w:t>
+      </w:r>
+      <w:r>
+        <w:rPr>
+          <w:rFonts w:ascii="Times New Roman" w:hAnsi="Times New Roman" w:cs="Times New Roman"/>
+          <w:vertAlign w:val="superscript"/>
+        </w:rPr>
+        <w:t>2</w:t>
+      </w:r>
+    </w:p>
+    <w:p>
+      <w:pPr>
+        <w:rPr>
+          <w:rFonts w:ascii="Times New Roman" w:hAnsi="Times New Roman" w:cs="Times New Roman"/>
+        </w:rPr>
+      </w:pPr>
+    </w:p>
+    <w:p>
+      <w:pPr>
+        <w:jc w:val="center"/>
+        <w:rPr>
+          <w:rFonts w:ascii="Times New Roman" w:hAnsi="Times New Roman" w:cs="Times New Roman"/>
+          <w:b/>
+          <w:bCs/>
+        </w:rPr>
+      </w:pPr>
+      <w:proofErr w:type="gramStart"/>
+      <w:r>
+        <w:rPr>
+          <w:rFonts w:ascii="Times New Roman" w:hAnsi="Times New Roman" w:cs="Times New Roman"/>
+          <w:b/>
+          <w:bCs/>
+        </w:rPr>
+        <w:t xml:space="preserve">{{ </w:t>
+      </w:r>
+      <w:proofErr w:type="spellStart"/>
+      <w:r>
+        <w:rPr>
+          <w:rFonts w:ascii="Times New Roman" w:hAnsi="Times New Roman" w:cs="Times New Roman"/>
+          <w:b/>
+          <w:bCs/>
+        </w:rPr>
+        <w:t>graph</w:t>
+      </w:r>
+      <w:proofErr w:type="gramEnd"/>
+      <w:r>
+        <w:rPr>
+          <w:rFonts w:ascii="Times New Roman" w:hAnsi="Times New Roman" w:cs="Times New Roman"/>
+          <w:b/>
+          <w:bCs/>
+        </w:rPr>
+        <w:t>_</w:t>
+      </w:r>
+      <w:proofErr w:type="gramStart"/>
+      <w:r>
+        <w:rPr>
+          <w:rFonts w:ascii="Times New Roman" w:hAnsi="Times New Roman" w:cs="Times New Roman"/>
+          <w:b/>
+          <w:bCs/>
+        </w:rPr>
+        <w:t>pos</w:t>
+      </w:r>
+      <w:proofErr w:type="spellEnd"/>
+      <w:r>
+        <w:rPr>
+          <w:rFonts w:ascii="Times New Roman" w:hAnsi="Times New Roman" w:cs="Times New Roman"/>
+          <w:b/>
+          <w:bCs/>
+        </w:rPr>
+        <w:t xml:space="preserve"> </w:t>
+      </w:r>
+      <w:r>
+        <w:rPr>
+          <w:rFonts w:ascii="Times New Roman" w:hAnsi="Times New Roman" w:cs="Times New Roman"/>
+          <w:b/>
+          <w:bCs/>
+        </w:rPr>
         <w:t>}</w:t>
       </w:r>
-      <w:r>
-        <w:rPr>
-          <w:rFonts w:ascii="Times New Roman" w:hAnsi="Times New Roman" w:cs="Times New Roman"/>
-          <w:b/>
-          <w:bCs/>
-        </w:rPr>
-        <w:t xml:space="preserve"> </w:t>
-      </w:r>
-      <w:r>
-        <w:rPr>
-          <w:rFonts w:ascii="Times New Roman" w:hAnsi="Times New Roman" w:cs="Times New Roman"/>
-        </w:rPr>
-        <w:t>km</w:t>
-      </w:r>
-      <w:r>
-        <w:rPr>
-          <w:rFonts w:ascii="Times New Roman" w:hAnsi="Times New Roman" w:cs="Times New Roman"/>
-          <w:vertAlign w:val="superscript"/>
-        </w:rPr>
-        <w:t>2</w:t>
-      </w:r>
-    </w:p>
-    <w:p>
-      <w:pPr>
-        <w:rPr>
-          <w:rFonts w:ascii="Times New Roman" w:hAnsi="Times New Roman" w:cs="Times New Roman"/>
-          <w:b/>
-          <w:bCs/>
-        </w:rPr>
-      </w:pPr>
-      <w:r>
-        <w:rPr>
-          <w:rFonts w:ascii="Times New Roman" w:hAnsi="Times New Roman" w:cs="Times New Roman"/>
-        </w:rPr>
-        <w:t>Superficie brûlée totale depuis le début</w:t>
-      </w:r>
-      <w:r>
-        <w:rPr>
-          <w:rFonts w:ascii="Times New Roman" w:hAnsi="Times New Roman" w:cs="Times New Roman"/>
-        </w:rPr>
-        <w:t xml:space="preserve"> du feu : </w:t>
-      </w:r>
-      <w:proofErr w:type="gramStart"/>
-      <w:r>
-        <w:rPr>
-          <w:rFonts w:ascii="Times New Roman" w:hAnsi="Times New Roman" w:cs="Times New Roman"/>
-        </w:rPr>
-        <w:t>{{ variable</w:t>
-      </w:r>
       <w:proofErr w:type="gramEnd"/>
       <w:r>
         <w:rPr>
           <w:rFonts w:ascii="Times New Roman" w:hAnsi="Times New Roman" w:cs="Times New Roman"/>
-        </w:rPr>
-        <w:t xml:space="preserve"> superficie </w:t>
-      </w:r>
-      <w:proofErr w:type="gramStart"/>
-      <w:r>
-        <w:rPr>
-          <w:rFonts w:ascii="Times New Roman" w:hAnsi="Times New Roman" w:cs="Times New Roman"/>
-        </w:rPr>
-        <w:t>totale }</w:t>
-      </w:r>
-      <w:proofErr w:type="gramEnd"/>
-      <w:r>
-        <w:rPr>
-          <w:rFonts w:ascii="Times New Roman" w:hAnsi="Times New Roman" w:cs="Times New Roman"/>
-        </w:rPr>
-        <w:t>} km</w:t>
-      </w:r>
-      <w:r>
-        <w:rPr>
-          <w:rFonts w:ascii="Times New Roman" w:hAnsi="Times New Roman" w:cs="Times New Roman"/>
-          <w:vertAlign w:val="superscript"/>
-        </w:rPr>
-        <w:t>2</w:t>
-      </w:r>
-    </w:p>
-    <w:p>
-      <w:pPr>
-        <w:rPr>
-          <w:rFonts w:ascii="Times New Roman" w:hAnsi="Times New Roman" w:cs="Times New Roman"/>
-        </w:rPr>
-      </w:pPr>
-    </w:p>
-    <w:p>
-      <w:pPr>
-        <w:jc w:val="center"/>
-        <w:rPr>
-          <w:rFonts w:ascii="Times New Roman" w:hAnsi="Times New Roman" w:cs="Times New Roman"/>
-          <w:b/>
-          <w:bCs/>
-        </w:rPr>
-      </w:pPr>
-      <w:proofErr w:type="gramStart"/>
-      <w:r>
-        <w:rPr>
-          <w:rFonts w:ascii="Times New Roman" w:hAnsi="Times New Roman" w:cs="Times New Roman"/>
-          <w:b/>
-          <w:bCs/>
-        </w:rPr>
-        <w:t>{{ image</w:t>
-      </w:r>
-      <w:proofErr w:type="gramEnd"/>
-      <w:r>
-        <w:rPr>
-          <w:rFonts w:ascii="Times New Roman" w:hAnsi="Times New Roman" w:cs="Times New Roman"/>
-          <w:b/>
-          <w:bCs/>
-        </w:rPr>
-        <w:t xml:space="preserve"> direction et vitesse feu}}</w:t>
-      </w:r>
-    </w:p>
-    <w:p>
-      <w:pPr>
-        <w:rPr>
-          <w:rFonts w:ascii="Times New Roman" w:hAnsi="Times New Roman" w:cs="Times New Roman"/>
-        </w:rPr>
-      </w:pPr>
-    </w:p>
-    <w:p>
-      <w:pPr>
-        <w:rPr>
-          <w:rFonts w:ascii="Times New Roman" w:hAnsi="Times New Roman" w:cs="Times New Roman"/>
-        </w:rPr>
-      </w:pPr>
-    </w:p>
-    <w:p>
-      <w:pPr>
-        <w:rPr>
-          <w:rFonts w:ascii="Times New Roman" w:hAnsi="Times New Roman" w:cs="Times New Roman"/>
-        </w:rPr>
-      </w:pPr>
-    </w:p>
-    <w:p>
-      <w:pPr>
-        <w:rPr>
-          <w:rFonts w:ascii="Times New Roman" w:hAnsi="Times New Roman" w:cs="Times New Roman"/>
-        </w:rPr>
-      </w:pPr>
-    </w:p>
-    <w:p>
-      <w:pPr>
-        <w:rPr>
-          <w:rFonts w:ascii="Times New Roman" w:hAnsi="Times New Roman" w:cs="Times New Roman"/>
-        </w:rPr>
-      </w:pPr>
-    </w:p>
-    <w:p>
-      <w:pPr>
-        <w:rPr>
-          <w:rFonts w:ascii="Times New Roman" w:hAnsi="Times New Roman" w:cs="Times New Roman"/>
-        </w:rPr>
-      </w:pPr>
+          <w:b/>
+          <w:bCs/>
+        </w:rPr>
+        <w:t>}</w:t>
+      </w:r>
     </w:p>
     <w:p>
       <w:pPr>
@@ -928,6 +972,44 @@
           <w:bCs/>
         </w:rPr>
       </w:pPr>
+      <w:r>
+        <w:rPr>
+          <w:rFonts w:ascii="Times New Roman" w:hAnsi="Times New Roman" w:cs="Times New Roman"/>
+          <w:b/>
+          <w:bCs/>
+        </w:rPr>
+        <w:t xml:space="preserve">{{ </w:t>
+      </w:r>
+      <w:r>
+        <w:rPr>
+          <w:rFonts w:ascii="Times New Roman" w:hAnsi="Times New Roman" w:cs="Times New Roman"/>
+          <w:b/>
+          <w:bCs/>
+        </w:rPr>
+        <w:t xml:space="preserve">NDVI_ajd </w:t>
+      </w:r>
+      <w:r>
+        <w:rPr>
+          <w:rFonts w:ascii="Times New Roman" w:hAnsi="Times New Roman" w:cs="Times New Roman"/>
+          <w:b/>
+          <w:bCs/>
+        </w:rPr>
+        <w:t>}}</w:t>
+      </w:r>
+    </w:p>
+    <w:p>
+      <w:pPr>
+        <w:jc w:val="center"/>
+        <w:rPr>
+          <w:rFonts w:ascii="Times New Roman" w:hAnsi="Times New Roman" w:cs="Times New Roman"/>
+        </w:rPr>
+      </w:pPr>
+      <w:r>
+        <w:rPr>
+          <w:rFonts w:ascii="Times New Roman" w:hAnsi="Times New Roman" w:cs="Times New Roman"/>
+        </w:rPr>
+        <w:t xml:space="preserve">NDVI le </w:t>
+      </w:r>
       <w:proofErr w:type="gramStart"/>
       <w:r>
         <w:rPr>
@@ -935,7 +1017,15 @@
           <w:b/>
           <w:bCs/>
         </w:rPr>
-        <w:t>{{ image</w:t>
+        <w:t xml:space="preserve">{{ </w:t>
+      </w:r>
+      <w:r>
+        <w:rPr>
+          <w:rFonts w:ascii="Times New Roman" w:hAnsi="Times New Roman" w:cs="Times New Roman"/>
+          <w:b/>
+          <w:bCs/>
+        </w:rPr>
+        <w:t>date</w:t>
       </w:r>
       <w:proofErr w:type="gramEnd"/>
       <w:r>
@@ -944,7 +1034,39 @@
           <w:b/>
           <w:bCs/>
         </w:rPr>
-        <w:t xml:space="preserve"> NDVI </w:t>
+        <w:t xml:space="preserve"> }}</w:t>
+      </w:r>
+      <w:r>
+        <w:rPr>
+          <w:rFonts w:ascii="Times New Roman" w:hAnsi="Times New Roman" w:cs="Times New Roman"/>
+        </w:rPr>
+        <w:t>.</w:t>
+      </w:r>
+    </w:p>
+    <w:p>
+      <w:pPr>
+        <w:rPr>
+          <w:rFonts w:ascii="Times New Roman" w:hAnsi="Times New Roman" w:cs="Times New Roman"/>
+        </w:rPr>
+      </w:pPr>
+    </w:p>
+    <w:p>
+      <w:pPr>
+        <w:jc w:val="center"/>
+        <w:rPr>
+          <w:rFonts w:ascii="Times New Roman" w:hAnsi="Times New Roman" w:cs="Times New Roman"/>
+          <w:b/>
+          <w:bCs/>
+        </w:rPr>
+      </w:pPr>
+      <w:proofErr w:type="gramStart"/>
+      <w:r>
+        <w:rPr>
+          <w:rFonts w:ascii="Times New Roman" w:hAnsi="Times New Roman" w:cs="Times New Roman"/>
+          <w:b/>
+          <w:bCs/>
+        </w:rPr>
+        <w:t xml:space="preserve">{{ </w:t>
       </w:r>
       <w:proofErr w:type="spellStart"/>
       <w:r>
@@ -953,9 +1075,18 @@
           <w:b/>
           <w:bCs/>
         </w:rPr>
-        <w:t>ajd</w:t>
+        <w:t>dNDVI</w:t>
       </w:r>
       <w:proofErr w:type="spellEnd"/>
+      <w:proofErr w:type="gramEnd"/>
+      <w:r>
+        <w:rPr>
+          <w:rFonts w:ascii="Times New Roman" w:hAnsi="Times New Roman" w:cs="Times New Roman"/>
+          <w:b/>
+          <w:bCs/>
+        </w:rPr>
+        <w:t xml:space="preserve"> </w:t>
+      </w:r>
       <w:r>
         <w:rPr>
           <w:rFonts w:ascii="Times New Roman" w:hAnsi="Times New Roman" w:cs="Times New Roman"/>
@@ -972,75 +1103,110 @@
           <w:rFonts w:ascii="Times New Roman" w:hAnsi="Times New Roman" w:cs="Times New Roman"/>
         </w:rPr>
       </w:pPr>
-      <w:r>
-        <w:rPr>
-          <w:rFonts w:ascii="Times New Roman" w:hAnsi="Times New Roman" w:cs="Times New Roman"/>
-        </w:rPr>
-        <w:t xml:space="preserve">NDVI le </w:t>
-      </w:r>
-      <w:proofErr w:type="gramStart"/>
-      <w:r>
-        <w:rPr>
-          <w:rFonts w:ascii="Times New Roman" w:hAnsi="Times New Roman" w:cs="Times New Roman"/>
-          <w:b/>
-          <w:bCs/>
-        </w:rPr>
-        <w:t>{{ variable</w:t>
-      </w:r>
-      <w:proofErr w:type="gramEnd"/>
-      <w:r>
-        <w:rPr>
-          <w:rFonts w:ascii="Times New Roman" w:hAnsi="Times New Roman" w:cs="Times New Roman"/>
-          <w:b/>
-          <w:bCs/>
-        </w:rPr>
-        <w:t xml:space="preserve"> date </w:t>
-      </w:r>
       <w:proofErr w:type="spellStart"/>
       <w:proofErr w:type="gramStart"/>
       <w:r>
         <w:rPr>
           <w:rFonts w:ascii="Times New Roman" w:hAnsi="Times New Roman" w:cs="Times New Roman"/>
-          <w:b/>
-          <w:bCs/>
-        </w:rPr>
-        <w:t>ajd</w:t>
+        </w:rPr>
+        <w:t>dNDVI</w:t>
       </w:r>
       <w:proofErr w:type="spellEnd"/>
-      <w:r>
-        <w:rPr>
-          <w:rFonts w:ascii="Times New Roman" w:hAnsi="Times New Roman" w:cs="Times New Roman"/>
-          <w:b/>
-          <w:bCs/>
-        </w:rPr>
-        <w:t xml:space="preserve"> }</w:t>
-      </w:r>
       <w:proofErr w:type="gramEnd"/>
       <w:r>
         <w:rPr>
           <w:rFonts w:ascii="Times New Roman" w:hAnsi="Times New Roman" w:cs="Times New Roman"/>
-          <w:b/>
-          <w:bCs/>
-        </w:rPr>
-        <w:t>}</w:t>
-      </w:r>
-    </w:p>
-    <w:p>
-      <w:pPr>
-        <w:rPr>
-          <w:rFonts w:ascii="Times New Roman" w:hAnsi="Times New Roman" w:cs="Times New Roman"/>
-        </w:rPr>
-      </w:pPr>
+        </w:rPr>
+        <w:t xml:space="preserve"> entre le début du feu et </w:t>
+      </w:r>
+      <w:proofErr w:type="gramStart"/>
+      <w:r>
+        <w:rPr>
+          <w:rFonts w:ascii="Times New Roman" w:hAnsi="Times New Roman" w:cs="Times New Roman"/>
+          <w:b/>
+          <w:bCs/>
+        </w:rPr>
+        <w:t xml:space="preserve">{{ </w:t>
+      </w:r>
+      <w:r>
+        <w:rPr>
+          <w:rFonts w:ascii="Times New Roman" w:hAnsi="Times New Roman" w:cs="Times New Roman"/>
+          <w:b/>
+          <w:bCs/>
+        </w:rPr>
+        <w:t>date</w:t>
+      </w:r>
+      <w:proofErr w:type="gramEnd"/>
+      <w:r>
+        <w:rPr>
+          <w:rFonts w:ascii="Times New Roman" w:hAnsi="Times New Roman" w:cs="Times New Roman"/>
+          <w:b/>
+          <w:bCs/>
+        </w:rPr>
+        <w:t xml:space="preserve"> }}</w:t>
+      </w:r>
+      <w:r>
+        <w:rPr>
+          <w:rFonts w:ascii="Times New Roman" w:hAnsi="Times New Roman" w:cs="Times New Roman"/>
+        </w:rPr>
+        <w:t>.</w:t>
+      </w:r>
     </w:p>
     <w:p>
       <w:pPr>
         <w:jc w:val="center"/>
         <w:rPr>
           <w:rFonts w:ascii="Times New Roman" w:hAnsi="Times New Roman" w:cs="Times New Roman"/>
-          <w:b/>
-          <w:bCs/>
-        </w:rPr>
-      </w:pPr>
+        </w:rPr>
+      </w:pPr>
+    </w:p>
+    <w:p>
+      <w:pPr>
+        <w:jc w:val="center"/>
+        <w:rPr>
+          <w:rFonts w:ascii="Times New Roman" w:hAnsi="Times New Roman" w:cs="Times New Roman"/>
+          <w:b/>
+          <w:bCs/>
+        </w:rPr>
+      </w:pPr>
+      <w:r>
+        <w:rPr>
+          <w:rFonts w:ascii="Times New Roman" w:hAnsi="Times New Roman" w:cs="Times New Roman"/>
+          <w:b/>
+          <w:bCs/>
+        </w:rPr>
+        <w:t xml:space="preserve">{{ </w:t>
+      </w:r>
+      <w:r>
+        <w:rPr>
+          <w:rFonts w:ascii="Times New Roman" w:hAnsi="Times New Roman" w:cs="Times New Roman"/>
+          <w:b/>
+          <w:bCs/>
+        </w:rPr>
+        <w:t xml:space="preserve">NBR_ajd </w:t>
+      </w:r>
+      <w:r>
+        <w:rPr>
+          <w:rFonts w:ascii="Times New Roman" w:hAnsi="Times New Roman" w:cs="Times New Roman"/>
+          <w:b/>
+          <w:bCs/>
+        </w:rPr>
+        <w:t>}}</w:t>
+      </w:r>
+    </w:p>
+    <w:p>
+      <w:pPr>
+        <w:jc w:val="center"/>
+        <w:rPr>
+          <w:rFonts w:ascii="Times New Roman" w:hAnsi="Times New Roman" w:cs="Times New Roman"/>
+        </w:rPr>
+      </w:pPr>
+      <w:r>
+        <w:rPr>
+          <w:rFonts w:ascii="Times New Roman" w:hAnsi="Times New Roman" w:cs="Times New Roman"/>
+        </w:rPr>
+        <w:t xml:space="preserve">NBR le </w:t>
+      </w:r>
       <w:proofErr w:type="gramStart"/>
       <w:r>
         <w:rPr>
@@ -1048,7 +1214,15 @@
           <w:b/>
           <w:bCs/>
         </w:rPr>
-        <w:t>{{ image</w:t>
+        <w:t xml:space="preserve">{{ </w:t>
+      </w:r>
+      <w:r>
+        <w:rPr>
+          <w:rFonts w:ascii="Times New Roman" w:hAnsi="Times New Roman" w:cs="Times New Roman"/>
+          <w:b/>
+          <w:bCs/>
+        </w:rPr>
+        <w:t>date</w:t>
       </w:r>
       <w:proofErr w:type="gramEnd"/>
       <w:r>
@@ -1057,53 +1231,82 @@
           <w:b/>
           <w:bCs/>
         </w:rPr>
-        <w:t xml:space="preserve"> </w:t>
-      </w:r>
+        <w:t xml:space="preserve"> }}</w:t>
+      </w:r>
+      <w:r>
+        <w:rPr>
+          <w:rFonts w:ascii="Times New Roman" w:hAnsi="Times New Roman" w:cs="Times New Roman"/>
+        </w:rPr>
+        <w:t>.</w:t>
+      </w:r>
+    </w:p>
+    <w:p>
+      <w:pPr>
+        <w:rPr>
+          <w:rFonts w:ascii="Times New Roman" w:hAnsi="Times New Roman" w:cs="Times New Roman"/>
+        </w:rPr>
+      </w:pPr>
+    </w:p>
+    <w:p>
+      <w:pPr>
+        <w:jc w:val="center"/>
+        <w:rPr>
+          <w:rFonts w:ascii="Times New Roman" w:hAnsi="Times New Roman" w:cs="Times New Roman"/>
+          <w:b/>
+          <w:bCs/>
+        </w:rPr>
+      </w:pPr>
+      <w:proofErr w:type="gramStart"/>
+      <w:r>
+        <w:rPr>
+          <w:rFonts w:ascii="Times New Roman" w:hAnsi="Times New Roman" w:cs="Times New Roman"/>
+          <w:b/>
+          <w:bCs/>
+        </w:rPr>
+        <w:t xml:space="preserve">{{ </w:t>
+      </w:r>
+      <w:proofErr w:type="spellStart"/>
+      <w:r>
+        <w:rPr>
+          <w:rFonts w:ascii="Times New Roman" w:hAnsi="Times New Roman" w:cs="Times New Roman"/>
+          <w:b/>
+          <w:bCs/>
+        </w:rPr>
+        <w:t>dNBR</w:t>
+      </w:r>
+      <w:proofErr w:type="spellEnd"/>
+      <w:proofErr w:type="gramEnd"/>
+      <w:r>
+        <w:rPr>
+          <w:rFonts w:ascii="Times New Roman" w:hAnsi="Times New Roman" w:cs="Times New Roman"/>
+          <w:b/>
+          <w:bCs/>
+        </w:rPr>
+        <w:t xml:space="preserve"> }}</w:t>
+      </w:r>
+    </w:p>
+    <w:p>
+      <w:pPr>
+        <w:jc w:val="center"/>
+        <w:rPr>
+          <w:rFonts w:ascii="Times New Roman" w:hAnsi="Times New Roman" w:cs="Times New Roman"/>
+        </w:rPr>
+      </w:pPr>
       <w:proofErr w:type="spellStart"/>
       <w:proofErr w:type="gramStart"/>
       <w:r>
         <w:rPr>
           <w:rFonts w:ascii="Times New Roman" w:hAnsi="Times New Roman" w:cs="Times New Roman"/>
-          <w:b/>
-          <w:bCs/>
-        </w:rPr>
-        <w:t>dNDVI</w:t>
-      </w:r>
-      <w:proofErr w:type="spellEnd"/>
-      <w:r>
-        <w:rPr>
-          <w:rFonts w:ascii="Times New Roman" w:hAnsi="Times New Roman" w:cs="Times New Roman"/>
-          <w:b/>
-          <w:bCs/>
-        </w:rPr>
-        <w:t xml:space="preserve"> </w:t>
-      </w:r>
-      <w:r>
-        <w:rPr>
-          <w:rFonts w:ascii="Times New Roman" w:hAnsi="Times New Roman" w:cs="Times New Roman"/>
-          <w:b/>
-          <w:bCs/>
-        </w:rPr>
-        <w:t xml:space="preserve"> </w:t>
-      </w:r>
-      <w:proofErr w:type="spellStart"/>
-      <w:r>
-        <w:rPr>
-          <w:rFonts w:ascii="Times New Roman" w:hAnsi="Times New Roman" w:cs="Times New Roman"/>
-          <w:b/>
-          <w:bCs/>
-        </w:rPr>
-        <w:t>ajd</w:t>
+        </w:rPr>
+        <w:t>dNBR</w:t>
       </w:r>
       <w:proofErr w:type="spellEnd"/>
       <w:proofErr w:type="gramEnd"/>
       <w:r>
         <w:rPr>
           <w:rFonts w:ascii="Times New Roman" w:hAnsi="Times New Roman" w:cs="Times New Roman"/>
-          <w:b/>
-          <w:bCs/>
-        </w:rPr>
-        <w:t xml:space="preserve"> et </w:t>
+        </w:rPr>
+        <w:t xml:space="preserve"> entre le début du feu et </w:t>
       </w:r>
       <w:proofErr w:type="gramStart"/>
       <w:r>
@@ -1112,15 +1315,15 @@
           <w:b/>
           <w:bCs/>
         </w:rPr>
-        <w:t xml:space="preserve">début </w:t>
-      </w:r>
-      <w:r>
-        <w:rPr>
-          <w:rFonts w:ascii="Times New Roman" w:hAnsi="Times New Roman" w:cs="Times New Roman"/>
-          <w:b/>
-          <w:bCs/>
-        </w:rPr>
-        <w:t>}</w:t>
+        <w:t xml:space="preserve">{{ </w:t>
+      </w:r>
+      <w:r>
+        <w:rPr>
+          <w:rFonts w:ascii="Times New Roman" w:hAnsi="Times New Roman" w:cs="Times New Roman"/>
+          <w:b/>
+          <w:bCs/>
+        </w:rPr>
+        <w:t>date</w:t>
       </w:r>
       <w:proofErr w:type="gramEnd"/>
       <w:r>
@@ -1129,7 +1332,26 @@
           <w:b/>
           <w:bCs/>
         </w:rPr>
-        <w:t>}</w:t>
+        <w:t xml:space="preserve"> }}</w:t>
+      </w:r>
+      <w:r>
+        <w:rPr>
+          <w:rFonts w:ascii="Times New Roman" w:hAnsi="Times New Roman" w:cs="Times New Roman"/>
+        </w:rPr>
+        <w:t>.</w:t>
+      </w:r>
+    </w:p>
+    <w:p>
+      <w:pPr>
+        <w:rPr>
+          <w:rFonts w:ascii="Times New Roman" w:hAnsi="Times New Roman" w:cs="Times New Roman"/>
+        </w:rPr>
+      </w:pPr>
+      <w:r>
+        <w:rPr>
+          <w:rFonts w:ascii="Times New Roman" w:hAnsi="Times New Roman" w:cs="Times New Roman"/>
+        </w:rPr>
+        <w:t>Voici l’évolution des indices NDVI et NBR depuis le début du feu.</w:t>
       </w:r>
     </w:p>
     <w:p>
@@ -1141,443 +1363,41 @@
           <w:bCs/>
         </w:rPr>
       </w:pPr>
+      <w:proofErr w:type="gramStart"/>
+      <w:r>
+        <w:rPr>
+          <w:rFonts w:ascii="Times New Roman" w:hAnsi="Times New Roman" w:cs="Times New Roman"/>
+          <w:b/>
+          <w:bCs/>
+        </w:rPr>
+        <w:t xml:space="preserve">{{ </w:t>
+      </w:r>
       <w:proofErr w:type="spellStart"/>
+      <w:r>
+        <w:rPr>
+          <w:rFonts w:ascii="Times New Roman" w:hAnsi="Times New Roman" w:cs="Times New Roman"/>
+          <w:b/>
+          <w:bCs/>
+        </w:rPr>
+        <w:t>graph</w:t>
+      </w:r>
+      <w:proofErr w:type="gramEnd"/>
+      <w:r>
+        <w:rPr>
+          <w:rFonts w:ascii="Times New Roman" w:hAnsi="Times New Roman" w:cs="Times New Roman"/>
+          <w:b/>
+          <w:bCs/>
+        </w:rPr>
+        <w:t>_</w:t>
+      </w:r>
       <w:proofErr w:type="gramStart"/>
       <w:r>
         <w:rPr>
           <w:rFonts w:ascii="Times New Roman" w:hAnsi="Times New Roman" w:cs="Times New Roman"/>
-        </w:rPr>
-        <w:t>dNDVI</w:t>
-      </w:r>
-      <w:proofErr w:type="spellEnd"/>
-      <w:proofErr w:type="gramEnd"/>
-      <w:r>
-        <w:rPr>
-          <w:rFonts w:ascii="Times New Roman" w:hAnsi="Times New Roman" w:cs="Times New Roman"/>
-        </w:rPr>
-        <w:t xml:space="preserve"> entre le début du feu et </w:t>
-      </w:r>
-      <w:proofErr w:type="gramStart"/>
-      <w:r>
-        <w:rPr>
-          <w:rFonts w:ascii="Times New Roman" w:hAnsi="Times New Roman" w:cs="Times New Roman"/>
-          <w:b/>
-          <w:bCs/>
-        </w:rPr>
-        <w:t>{{ variable</w:t>
-      </w:r>
-      <w:proofErr w:type="gramEnd"/>
-      <w:r>
-        <w:rPr>
-          <w:rFonts w:ascii="Times New Roman" w:hAnsi="Times New Roman" w:cs="Times New Roman"/>
-          <w:b/>
-          <w:bCs/>
-        </w:rPr>
-        <w:t xml:space="preserve"> date </w:t>
-      </w:r>
-      <w:proofErr w:type="spellStart"/>
-      <w:proofErr w:type="gramStart"/>
-      <w:r>
-        <w:rPr>
-          <w:rFonts w:ascii="Times New Roman" w:hAnsi="Times New Roman" w:cs="Times New Roman"/>
-          <w:b/>
-          <w:bCs/>
-        </w:rPr>
-        <w:t>ajd</w:t>
-      </w:r>
-      <w:proofErr w:type="spellEnd"/>
-      <w:r>
-        <w:rPr>
-          <w:rFonts w:ascii="Times New Roman" w:hAnsi="Times New Roman" w:cs="Times New Roman"/>
-          <w:b/>
-          <w:bCs/>
-        </w:rPr>
-        <w:t xml:space="preserve"> }</w:t>
-      </w:r>
-      <w:proofErr w:type="gramEnd"/>
-      <w:r>
-        <w:rPr>
-          <w:rFonts w:ascii="Times New Roman" w:hAnsi="Times New Roman" w:cs="Times New Roman"/>
-          <w:b/>
-          <w:bCs/>
-        </w:rPr>
-        <w:t>}</w:t>
-      </w:r>
-    </w:p>
-    <w:p>
-      <w:pPr>
-        <w:jc w:val="center"/>
-        <w:rPr>
-          <w:rFonts w:ascii="Times New Roman" w:hAnsi="Times New Roman" w:cs="Times New Roman"/>
-        </w:rPr>
-      </w:pPr>
-    </w:p>
-    <w:p>
-      <w:pPr>
-        <w:jc w:val="center"/>
-        <w:rPr>
-          <w:rFonts w:ascii="Times New Roman" w:hAnsi="Times New Roman" w:cs="Times New Roman"/>
-          <w:b/>
-          <w:bCs/>
-        </w:rPr>
-      </w:pPr>
-      <w:proofErr w:type="gramStart"/>
-      <w:r>
-        <w:rPr>
-          <w:rFonts w:ascii="Times New Roman" w:hAnsi="Times New Roman" w:cs="Times New Roman"/>
-          <w:b/>
-          <w:bCs/>
-        </w:rPr>
-        <w:t>{{ image</w:t>
-      </w:r>
-      <w:proofErr w:type="gramEnd"/>
-      <w:r>
-        <w:rPr>
-          <w:rFonts w:ascii="Times New Roman" w:hAnsi="Times New Roman" w:cs="Times New Roman"/>
-          <w:b/>
-          <w:bCs/>
-        </w:rPr>
-        <w:t xml:space="preserve"> N</w:t>
-      </w:r>
-      <w:r>
-        <w:rPr>
-          <w:rFonts w:ascii="Times New Roman" w:hAnsi="Times New Roman" w:cs="Times New Roman"/>
-          <w:b/>
-          <w:bCs/>
-        </w:rPr>
-        <w:t>BR</w:t>
-      </w:r>
-      <w:r>
-        <w:rPr>
-          <w:rFonts w:ascii="Times New Roman" w:hAnsi="Times New Roman" w:cs="Times New Roman"/>
-          <w:b/>
-          <w:bCs/>
-        </w:rPr>
-        <w:t xml:space="preserve"> </w:t>
-      </w:r>
-      <w:proofErr w:type="spellStart"/>
-      <w:r>
-        <w:rPr>
-          <w:rFonts w:ascii="Times New Roman" w:hAnsi="Times New Roman" w:cs="Times New Roman"/>
-          <w:b/>
-          <w:bCs/>
-        </w:rPr>
-        <w:t>ajd</w:t>
-      </w:r>
-      <w:proofErr w:type="spellEnd"/>
-      <w:r>
-        <w:rPr>
-          <w:rFonts w:ascii="Times New Roman" w:hAnsi="Times New Roman" w:cs="Times New Roman"/>
-          <w:b/>
-          <w:bCs/>
-        </w:rPr>
-        <w:t>}}</w:t>
-      </w:r>
-    </w:p>
-    <w:p>
-      <w:pPr>
-        <w:jc w:val="center"/>
-        <w:rPr>
-          <w:rFonts w:ascii="Times New Roman" w:hAnsi="Times New Roman" w:cs="Times New Roman"/>
-        </w:rPr>
-      </w:pPr>
-      <w:r>
-        <w:rPr>
-          <w:rFonts w:ascii="Times New Roman" w:hAnsi="Times New Roman" w:cs="Times New Roman"/>
-        </w:rPr>
-        <w:t>N</w:t>
-      </w:r>
-      <w:r>
-        <w:rPr>
-          <w:rFonts w:ascii="Times New Roman" w:hAnsi="Times New Roman" w:cs="Times New Roman"/>
-        </w:rPr>
-        <w:t>BR</w:t>
-      </w:r>
-      <w:r>
-        <w:rPr>
-          <w:rFonts w:ascii="Times New Roman" w:hAnsi="Times New Roman" w:cs="Times New Roman"/>
-        </w:rPr>
-        <w:t xml:space="preserve"> le </w:t>
-      </w:r>
-      <w:proofErr w:type="gramStart"/>
-      <w:r>
-        <w:rPr>
-          <w:rFonts w:ascii="Times New Roman" w:hAnsi="Times New Roman" w:cs="Times New Roman"/>
-          <w:b/>
-          <w:bCs/>
-        </w:rPr>
-        <w:t>{{ variable</w:t>
-      </w:r>
-      <w:proofErr w:type="gramEnd"/>
-      <w:r>
-        <w:rPr>
-          <w:rFonts w:ascii="Times New Roman" w:hAnsi="Times New Roman" w:cs="Times New Roman"/>
-          <w:b/>
-          <w:bCs/>
-        </w:rPr>
-        <w:t xml:space="preserve"> date </w:t>
-      </w:r>
-      <w:proofErr w:type="spellStart"/>
-      <w:proofErr w:type="gramStart"/>
-      <w:r>
-        <w:rPr>
-          <w:rFonts w:ascii="Times New Roman" w:hAnsi="Times New Roman" w:cs="Times New Roman"/>
-          <w:b/>
-          <w:bCs/>
-        </w:rPr>
-        <w:t>ajd</w:t>
-      </w:r>
-      <w:proofErr w:type="spellEnd"/>
-      <w:r>
-        <w:rPr>
-          <w:rFonts w:ascii="Times New Roman" w:hAnsi="Times New Roman" w:cs="Times New Roman"/>
-          <w:b/>
-          <w:bCs/>
-        </w:rPr>
-        <w:t xml:space="preserve"> }</w:t>
-      </w:r>
-      <w:proofErr w:type="gramEnd"/>
-      <w:r>
-        <w:rPr>
-          <w:rFonts w:ascii="Times New Roman" w:hAnsi="Times New Roman" w:cs="Times New Roman"/>
-          <w:b/>
-          <w:bCs/>
-        </w:rPr>
-        <w:t>}</w:t>
-      </w:r>
-    </w:p>
-    <w:p>
-      <w:pPr>
-        <w:rPr>
-          <w:rFonts w:ascii="Times New Roman" w:hAnsi="Times New Roman" w:cs="Times New Roman"/>
-        </w:rPr>
-      </w:pPr>
-    </w:p>
-    <w:p>
-      <w:pPr>
-        <w:jc w:val="center"/>
-        <w:rPr>
-          <w:rFonts w:ascii="Times New Roman" w:hAnsi="Times New Roman" w:cs="Times New Roman"/>
-          <w:b/>
-          <w:bCs/>
-        </w:rPr>
-      </w:pPr>
-      <w:proofErr w:type="gramStart"/>
-      <w:r>
-        <w:rPr>
-          <w:rFonts w:ascii="Times New Roman" w:hAnsi="Times New Roman" w:cs="Times New Roman"/>
-          <w:b/>
-          <w:bCs/>
-        </w:rPr>
-        <w:t>{{ image</w:t>
-      </w:r>
-      <w:proofErr w:type="gramEnd"/>
-      <w:r>
-        <w:rPr>
-          <w:rFonts w:ascii="Times New Roman" w:hAnsi="Times New Roman" w:cs="Times New Roman"/>
-          <w:b/>
-          <w:bCs/>
-        </w:rPr>
-        <w:t xml:space="preserve"> </w:t>
-      </w:r>
-      <w:proofErr w:type="spellStart"/>
-      <w:proofErr w:type="gramStart"/>
-      <w:r>
-        <w:rPr>
-          <w:rFonts w:ascii="Times New Roman" w:hAnsi="Times New Roman" w:cs="Times New Roman"/>
-          <w:b/>
-          <w:bCs/>
-        </w:rPr>
-        <w:t>dN</w:t>
-      </w:r>
-      <w:r>
-        <w:rPr>
-          <w:rFonts w:ascii="Times New Roman" w:hAnsi="Times New Roman" w:cs="Times New Roman"/>
-          <w:b/>
-          <w:bCs/>
-        </w:rPr>
-        <w:t>BR</w:t>
-      </w:r>
-      <w:proofErr w:type="spellEnd"/>
-      <w:r>
-        <w:rPr>
-          <w:rFonts w:ascii="Times New Roman" w:hAnsi="Times New Roman" w:cs="Times New Roman"/>
-          <w:b/>
-          <w:bCs/>
-        </w:rPr>
-        <w:t xml:space="preserve">  </w:t>
-      </w:r>
-      <w:proofErr w:type="spellStart"/>
-      <w:r>
-        <w:rPr>
-          <w:rFonts w:ascii="Times New Roman" w:hAnsi="Times New Roman" w:cs="Times New Roman"/>
-          <w:b/>
-          <w:bCs/>
-        </w:rPr>
-        <w:t>ajd</w:t>
-      </w:r>
-      <w:proofErr w:type="spellEnd"/>
-      <w:proofErr w:type="gramEnd"/>
-      <w:r>
-        <w:rPr>
-          <w:rFonts w:ascii="Times New Roman" w:hAnsi="Times New Roman" w:cs="Times New Roman"/>
-          <w:b/>
-          <w:bCs/>
-        </w:rPr>
-        <w:t xml:space="preserve"> et </w:t>
-      </w:r>
-      <w:proofErr w:type="gramStart"/>
-      <w:r>
-        <w:rPr>
-          <w:rFonts w:ascii="Times New Roman" w:hAnsi="Times New Roman" w:cs="Times New Roman"/>
-          <w:b/>
-          <w:bCs/>
-        </w:rPr>
-        <w:t>début }</w:t>
-      </w:r>
-      <w:proofErr w:type="gramEnd"/>
-      <w:r>
-        <w:rPr>
-          <w:rFonts w:ascii="Times New Roman" w:hAnsi="Times New Roman" w:cs="Times New Roman"/>
-          <w:b/>
-          <w:bCs/>
-        </w:rPr>
-        <w:t>}</w:t>
-      </w:r>
-    </w:p>
-    <w:p>
-      <w:pPr>
-        <w:jc w:val="center"/>
-        <w:rPr>
-          <w:rFonts w:ascii="Times New Roman" w:hAnsi="Times New Roman" w:cs="Times New Roman"/>
-        </w:rPr>
-      </w:pPr>
-      <w:proofErr w:type="spellStart"/>
-      <w:proofErr w:type="gramStart"/>
-      <w:r>
-        <w:rPr>
-          <w:rFonts w:ascii="Times New Roman" w:hAnsi="Times New Roman" w:cs="Times New Roman"/>
-        </w:rPr>
-        <w:t>dN</w:t>
-      </w:r>
-      <w:r>
-        <w:rPr>
-          <w:rFonts w:ascii="Times New Roman" w:hAnsi="Times New Roman" w:cs="Times New Roman"/>
-        </w:rPr>
-        <w:t>BR</w:t>
-      </w:r>
-      <w:proofErr w:type="spellEnd"/>
-      <w:proofErr w:type="gramEnd"/>
-      <w:r>
-        <w:rPr>
-          <w:rFonts w:ascii="Times New Roman" w:hAnsi="Times New Roman" w:cs="Times New Roman"/>
-        </w:rPr>
-        <w:t xml:space="preserve"> entre le début du feu et </w:t>
-      </w:r>
-      <w:proofErr w:type="gramStart"/>
-      <w:r>
-        <w:rPr>
-          <w:rFonts w:ascii="Times New Roman" w:hAnsi="Times New Roman" w:cs="Times New Roman"/>
-          <w:b/>
-          <w:bCs/>
-        </w:rPr>
-        <w:t>{{ variable</w:t>
-      </w:r>
-      <w:proofErr w:type="gramEnd"/>
-      <w:r>
-        <w:rPr>
-          <w:rFonts w:ascii="Times New Roman" w:hAnsi="Times New Roman" w:cs="Times New Roman"/>
-          <w:b/>
-          <w:bCs/>
-        </w:rPr>
-        <w:t xml:space="preserve"> date </w:t>
-      </w:r>
-      <w:proofErr w:type="spellStart"/>
-      <w:proofErr w:type="gramStart"/>
-      <w:r>
-        <w:rPr>
-          <w:rFonts w:ascii="Times New Roman" w:hAnsi="Times New Roman" w:cs="Times New Roman"/>
-          <w:b/>
-          <w:bCs/>
-        </w:rPr>
-        <w:t>ajd</w:t>
-      </w:r>
-      <w:proofErr w:type="spellEnd"/>
-      <w:r>
-        <w:rPr>
-          <w:rFonts w:ascii="Times New Roman" w:hAnsi="Times New Roman" w:cs="Times New Roman"/>
-          <w:b/>
-          <w:bCs/>
-        </w:rPr>
-        <w:t xml:space="preserve"> }</w:t>
-      </w:r>
-      <w:proofErr w:type="gramEnd"/>
-      <w:r>
-        <w:rPr>
-          <w:rFonts w:ascii="Times New Roman" w:hAnsi="Times New Roman" w:cs="Times New Roman"/>
-          <w:b/>
-          <w:bCs/>
-        </w:rPr>
-        <w:t>}</w:t>
-      </w:r>
-    </w:p>
-    <w:p>
-      <w:pPr>
-        <w:rPr>
-          <w:rFonts w:ascii="Times New Roman" w:hAnsi="Times New Roman" w:cs="Times New Roman"/>
-        </w:rPr>
-      </w:pPr>
-      <w:r>
-        <w:rPr>
-          <w:rFonts w:ascii="Times New Roman" w:hAnsi="Times New Roman" w:cs="Times New Roman"/>
-        </w:rPr>
-        <w:t>Voici l’évolution des indices NDVI et NBR depuis le début du feu.</w:t>
-      </w:r>
-    </w:p>
-    <w:p>
-      <w:pPr>
-        <w:jc w:val="center"/>
-        <w:rPr>
-          <w:rFonts w:ascii="Times New Roman" w:hAnsi="Times New Roman" w:cs="Times New Roman"/>
-          <w:b/>
-          <w:bCs/>
-        </w:rPr>
-      </w:pPr>
-      <w:proofErr w:type="gramStart"/>
-      <w:r>
-        <w:rPr>
-          <w:rFonts w:ascii="Times New Roman" w:hAnsi="Times New Roman" w:cs="Times New Roman"/>
-          <w:b/>
-          <w:bCs/>
-        </w:rPr>
-        <w:t xml:space="preserve">{{ </w:t>
-      </w:r>
-      <w:r>
-        <w:rPr>
-          <w:rFonts w:ascii="Times New Roman" w:hAnsi="Times New Roman" w:cs="Times New Roman"/>
-          <w:b/>
-          <w:bCs/>
-        </w:rPr>
-        <w:t>Graphique</w:t>
-      </w:r>
-      <w:proofErr w:type="gramEnd"/>
-      <w:r>
-        <w:rPr>
-          <w:rFonts w:ascii="Times New Roman" w:hAnsi="Times New Roman" w:cs="Times New Roman"/>
-          <w:b/>
-          <w:bCs/>
-        </w:rPr>
-        <w:t xml:space="preserve"> indices (moyenne) </w:t>
-      </w:r>
-      <w:proofErr w:type="spellStart"/>
-      <w:proofErr w:type="gramStart"/>
-      <w:r>
-        <w:rPr>
-          <w:rFonts w:ascii="Times New Roman" w:hAnsi="Times New Roman" w:cs="Times New Roman"/>
-          <w:b/>
-          <w:bCs/>
-        </w:rPr>
-        <w:t>evolution</w:t>
+          <w:b/>
+          <w:bCs/>
+        </w:rPr>
+        <w:t>indices</w:t>
       </w:r>
       <w:proofErr w:type="spellEnd"/>
       <w:r>

</xml_diff>

<commit_message>
Ajustement du template pour le nouveau format des figures de NDVI/NBR
</commit_message>
<xml_diff>
--- a/template_word_proj.docx
+++ b/template_word_proj.docx
@@ -216,7 +216,29 @@
           <w:sz w:val="28"/>
           <w:szCs w:val="28"/>
         </w:rPr>
-        <w:t>{{ start_fire_date }}</w:t>
+        <w:t xml:space="preserve">{{ </w:t>
+      </w:r>
+      <w:proofErr w:type="spellStart"/>
+      <w:r>
+        <w:rPr>
+          <w:rFonts w:ascii="Times New Roman" w:hAnsi="Times New Roman" w:cs="Times New Roman"/>
+          <w:b/>
+          <w:bCs/>
+          <w:sz w:val="28"/>
+          <w:szCs w:val="28"/>
+        </w:rPr>
+        <w:t>start_fire_date</w:t>
+      </w:r>
+      <w:proofErr w:type="spellEnd"/>
+      <w:r>
+        <w:rPr>
+          <w:rFonts w:ascii="Times New Roman" w:hAnsi="Times New Roman" w:cs="Times New Roman"/>
+          <w:b/>
+          <w:bCs/>
+          <w:sz w:val="28"/>
+          <w:szCs w:val="28"/>
+        </w:rPr>
+        <w:t xml:space="preserve"> }}</w:t>
       </w:r>
       <w:r>
         <w:rPr>
@@ -277,7 +299,29 @@
           <w:sz w:val="28"/>
           <w:szCs w:val="28"/>
         </w:rPr>
-        <w:t>{{ dir_fire }}</w:t>
+        <w:t xml:space="preserve">{{ </w:t>
+      </w:r>
+      <w:proofErr w:type="spellStart"/>
+      <w:r>
+        <w:rPr>
+          <w:rFonts w:ascii="Times New Roman" w:hAnsi="Times New Roman" w:cs="Times New Roman"/>
+          <w:b/>
+          <w:bCs/>
+          <w:sz w:val="28"/>
+          <w:szCs w:val="28"/>
+        </w:rPr>
+        <w:t>dir_fire</w:t>
+      </w:r>
+      <w:proofErr w:type="spellEnd"/>
+      <w:r>
+        <w:rPr>
+          <w:rFonts w:ascii="Times New Roman" w:hAnsi="Times New Roman" w:cs="Times New Roman"/>
+          <w:b/>
+          <w:bCs/>
+          <w:sz w:val="28"/>
+          <w:szCs w:val="28"/>
+        </w:rPr>
+        <w:t xml:space="preserve"> }}</w:t>
       </w:r>
       <w:r>
         <w:rPr>
@@ -331,7 +375,29 @@
           <w:sz w:val="28"/>
           <w:szCs w:val="28"/>
         </w:rPr>
-        <w:t>{{ fire_speed }} km/h</w:t>
+        <w:t xml:space="preserve">{{ </w:t>
+      </w:r>
+      <w:proofErr w:type="spellStart"/>
+      <w:r>
+        <w:rPr>
+          <w:rFonts w:ascii="Times New Roman" w:hAnsi="Times New Roman" w:cs="Times New Roman"/>
+          <w:b/>
+          <w:bCs/>
+          <w:sz w:val="28"/>
+          <w:szCs w:val="28"/>
+        </w:rPr>
+        <w:t>fire_speed</w:t>
+      </w:r>
+      <w:proofErr w:type="spellEnd"/>
+      <w:r>
+        <w:rPr>
+          <w:rFonts w:ascii="Times New Roman" w:hAnsi="Times New Roman" w:cs="Times New Roman"/>
+          <w:b/>
+          <w:bCs/>
+          <w:sz w:val="28"/>
+          <w:szCs w:val="28"/>
+        </w:rPr>
+        <w:t xml:space="preserve"> }} km/h</w:t>
       </w:r>
       <w:r>
         <w:rPr>
@@ -454,7 +520,27 @@
                 <w:bCs/>
                 <w:lang w:val="fr-CA"/>
               </w:rPr>
-              <w:t>{{ fire_zones_image }}</w:t>
+              <w:t xml:space="preserve">{{ </w:t>
+            </w:r>
+            <w:proofErr w:type="spellStart"/>
+            <w:r>
+              <w:rPr>
+                <w:rFonts w:ascii="Times New Roman" w:hAnsi="Times New Roman" w:cs="Times New Roman"/>
+                <w:b/>
+                <w:bCs/>
+                <w:lang w:val="fr-CA"/>
+              </w:rPr>
+              <w:t>fire_zones_image</w:t>
+            </w:r>
+            <w:proofErr w:type="spellEnd"/>
+            <w:r>
+              <w:rPr>
+                <w:rFonts w:ascii="Times New Roman" w:hAnsi="Times New Roman" w:cs="Times New Roman"/>
+                <w:b/>
+                <w:bCs/>
+                <w:lang w:val="fr-CA"/>
+              </w:rPr>
+              <w:t xml:space="preserve"> }}</w:t>
             </w:r>
           </w:p>
         </w:tc>
@@ -476,7 +562,27 @@
                 <w:bCs/>
                 <w:lang w:val="fr-CA"/>
               </w:rPr>
-              <w:t>{{ fire_evolution_image }}</w:t>
+              <w:t xml:space="preserve">{{ </w:t>
+            </w:r>
+            <w:proofErr w:type="spellStart"/>
+            <w:r>
+              <w:rPr>
+                <w:rFonts w:ascii="Times New Roman" w:hAnsi="Times New Roman" w:cs="Times New Roman"/>
+                <w:b/>
+                <w:bCs/>
+                <w:lang w:val="fr-CA"/>
+              </w:rPr>
+              <w:t>fire_evolution_image</w:t>
+            </w:r>
+            <w:proofErr w:type="spellEnd"/>
+            <w:r>
+              <w:rPr>
+                <w:rFonts w:ascii="Times New Roman" w:hAnsi="Times New Roman" w:cs="Times New Roman"/>
+                <w:b/>
+                <w:bCs/>
+                <w:lang w:val="fr-CA"/>
+              </w:rPr>
+              <w:t xml:space="preserve"> }}</w:t>
             </w:r>
           </w:p>
         </w:tc>
@@ -551,6 +657,7 @@
         </w:rPr>
         <w:t xml:space="preserve">{{ </w:t>
       </w:r>
+      <w:proofErr w:type="spellStart"/>
       <w:r>
         <w:rPr>
           <w:rFonts w:ascii="Times New Roman" w:hAnsi="Times New Roman" w:cs="Times New Roman"/>
@@ -560,8 +667,9 @@
           <w:sz w:val="20"/>
           <w:szCs w:val="20"/>
         </w:rPr>
-        <w:t xml:space="preserve">warning_message </w:t>
-      </w:r>
+        <w:t>warning_message</w:t>
+      </w:r>
+      <w:proofErr w:type="spellEnd"/>
       <w:r>
         <w:rPr>
           <w:rFonts w:ascii="Times New Roman" w:hAnsi="Times New Roman" w:cs="Times New Roman"/>
@@ -571,6 +679,17 @@
           <w:sz w:val="20"/>
           <w:szCs w:val="20"/>
         </w:rPr>
+        <w:t xml:space="preserve"> </w:t>
+      </w:r>
+      <w:r>
+        <w:rPr>
+          <w:rFonts w:ascii="Times New Roman" w:hAnsi="Times New Roman" w:cs="Times New Roman"/>
+          <w:b/>
+          <w:bCs/>
+          <w:color w:val="FF0000"/>
+          <w:sz w:val="20"/>
+          <w:szCs w:val="20"/>
+        </w:rPr>
         <w:t>}}</w:t>
       </w:r>
     </w:p>
@@ -674,6 +793,7 @@
         </w:rPr>
         <w:t xml:space="preserve">{{ </w:t>
       </w:r>
+      <w:proofErr w:type="spellStart"/>
       <w:r>
         <w:rPr>
           <w:rFonts w:ascii="Times New Roman" w:hAnsi="Times New Roman" w:cs="Times New Roman"/>
@@ -684,6 +804,7 @@
         </w:rPr>
         <w:t>burnt_area</w:t>
       </w:r>
+      <w:proofErr w:type="spellEnd"/>
       <w:r>
         <w:rPr>
           <w:rFonts w:ascii="Times New Roman" w:hAnsi="Times New Roman" w:cs="Times New Roman"/>
@@ -771,8 +892,20 @@
           <w:sz w:val="28"/>
           <w:szCs w:val="28"/>
         </w:rPr>
-        <w:t xml:space="preserve"> burnt_area_total</w:t>
-      </w:r>
+        <w:t xml:space="preserve"> </w:t>
+      </w:r>
+      <w:proofErr w:type="spellStart"/>
+      <w:r>
+        <w:rPr>
+          <w:rFonts w:ascii="Times New Roman" w:hAnsi="Times New Roman" w:cs="Times New Roman"/>
+          <w:b/>
+          <w:bCs/>
+          <w:sz w:val="28"/>
+          <w:szCs w:val="28"/>
+        </w:rPr>
+        <w:t>burnt_area_total</w:t>
+      </w:r>
+      <w:proofErr w:type="spellEnd"/>
       <w:r>
         <w:rPr>
           <w:rFonts w:ascii="Times New Roman" w:hAnsi="Times New Roman" w:cs="Times New Roman"/>
@@ -1095,6 +1228,7 @@
               </w:rPr>
               <w:t xml:space="preserve">{{ </w:t>
             </w:r>
+            <w:proofErr w:type="spellStart"/>
             <w:r>
               <w:rPr>
                 <w:rFonts w:ascii="Times New Roman" w:hAnsi="Times New Roman" w:cs="Times New Roman"/>
@@ -1104,6 +1238,7 @@
               </w:rPr>
               <w:t>NDVI_today</w:t>
             </w:r>
+            <w:proofErr w:type="spellEnd"/>
             <w:r>
               <w:rPr>
                 <w:rFonts w:ascii="Times New Roman" w:hAnsi="Times New Roman" w:cs="Times New Roman"/>
@@ -1135,6 +1270,7 @@
               </w:rPr>
               <w:t xml:space="preserve">{{ </w:t>
             </w:r>
+            <w:proofErr w:type="spellStart"/>
             <w:r>
               <w:rPr>
                 <w:rFonts w:ascii="Times New Roman" w:hAnsi="Times New Roman" w:cs="Times New Roman"/>
@@ -1144,6 +1280,7 @@
               </w:rPr>
               <w:t>NBR_today</w:t>
             </w:r>
+            <w:proofErr w:type="spellEnd"/>
             <w:r>
               <w:rPr>
                 <w:rFonts w:ascii="Times New Roman" w:hAnsi="Times New Roman" w:cs="Times New Roman"/>
@@ -1161,7 +1298,8 @@
       <w:pPr>
         <w:rPr>
           <w:rFonts w:ascii="Times New Roman" w:hAnsi="Times New Roman" w:cs="Times New Roman"/>
-          <w:u w:val="single"/>
+          <w:b/>
+          <w:bCs/>
         </w:rPr>
       </w:pPr>
     </w:p>
@@ -1172,23 +1310,6 @@
           <w:u w:val="single"/>
         </w:rPr>
       </w:pPr>
-    </w:p>
-    <w:p>
-      <w:pPr>
-        <w:rPr>
-          <w:rFonts w:ascii="Times New Roman" w:hAnsi="Times New Roman" w:cs="Times New Roman"/>
-          <w:b/>
-          <w:bCs/>
-        </w:rPr>
-      </w:pPr>
-    </w:p>
-    <w:p>
-      <w:pPr>
-        <w:rPr>
-          <w:rFonts w:ascii="Times New Roman" w:hAnsi="Times New Roman" w:cs="Times New Roman"/>
-          <w:u w:val="single"/>
-        </w:rPr>
-      </w:pPr>
       <w:r>
         <w:rPr>
           <w:rFonts w:ascii="Times New Roman" w:hAnsi="Times New Roman" w:cs="Times New Roman"/>
@@ -1233,6 +1354,7 @@
         </w:rPr>
         <w:t xml:space="preserve">{{ </w:t>
       </w:r>
+      <w:proofErr w:type="spellStart"/>
       <w:r>
         <w:rPr>
           <w:rFonts w:ascii="Times New Roman" w:hAnsi="Times New Roman" w:cs="Times New Roman"/>
@@ -1242,6 +1364,7 @@
         </w:rPr>
         <w:t>first_image_date</w:t>
       </w:r>
+      <w:proofErr w:type="spellEnd"/>
       <w:r>
         <w:rPr>
           <w:rFonts w:ascii="Times New Roman" w:hAnsi="Times New Roman" w:cs="Times New Roman"/>
@@ -1363,6 +1486,7 @@
                 <w:lang w:val="en-US"/>
               </w:rPr>
             </w:pPr>
+            <w:proofErr w:type="spellStart"/>
             <w:r>
               <w:rPr>
                 <w:rFonts w:ascii="Times New Roman" w:hAnsi="Times New Roman" w:cs="Times New Roman"/>
@@ -1377,6 +1501,7 @@
               </w:rPr>
               <w:t>NDVI</w:t>
             </w:r>
+            <w:proofErr w:type="spellEnd"/>
             <w:r>
               <w:rPr>
                 <w:rFonts w:ascii="Times New Roman" w:hAnsi="Times New Roman" w:cs="Times New Roman"/>
@@ -1398,12 +1523,21 @@
                 <w:lang w:val="en-US"/>
               </w:rPr>
             </w:pPr>
+            <w:proofErr w:type="spellStart"/>
             <w:r>
               <w:rPr>
                 <w:rFonts w:ascii="Times New Roman" w:hAnsi="Times New Roman" w:cs="Times New Roman"/>
                 <w:lang w:val="en-US"/>
               </w:rPr>
-              <w:t xml:space="preserve">dNBR </w:t>
+              <w:t>dNBR</w:t>
+            </w:r>
+            <w:proofErr w:type="spellEnd"/>
+            <w:r>
+              <w:rPr>
+                <w:rFonts w:ascii="Times New Roman" w:hAnsi="Times New Roman" w:cs="Times New Roman"/>
+                <w:lang w:val="en-US"/>
+              </w:rPr>
+              <w:t xml:space="preserve"> </w:t>
             </w:r>
           </w:p>
           <w:p>
@@ -1440,6 +1574,7 @@
               </w:rPr>
               <w:t xml:space="preserve">{{ </w:t>
             </w:r>
+            <w:proofErr w:type="spellStart"/>
             <w:r>
               <w:rPr>
                 <w:rFonts w:ascii="Times New Roman" w:hAnsi="Times New Roman" w:cs="Times New Roman"/>
@@ -1449,6 +1584,7 @@
               </w:rPr>
               <w:t>dNDVI</w:t>
             </w:r>
+            <w:proofErr w:type="spellEnd"/>
             <w:r>
               <w:rPr>
                 <w:rFonts w:ascii="Times New Roman" w:hAnsi="Times New Roman" w:cs="Times New Roman"/>
@@ -1480,6 +1616,7 @@
               </w:rPr>
               <w:t xml:space="preserve">{{ </w:t>
             </w:r>
+            <w:proofErr w:type="spellStart"/>
             <w:r>
               <w:rPr>
                 <w:rFonts w:ascii="Times New Roman" w:hAnsi="Times New Roman" w:cs="Times New Roman"/>
@@ -1489,6 +1626,7 @@
               </w:rPr>
               <w:t>dNBR</w:t>
             </w:r>
+            <w:proofErr w:type="spellEnd"/>
             <w:r>
               <w:rPr>
                 <w:rFonts w:ascii="Times New Roman" w:hAnsi="Times New Roman" w:cs="Times New Roman"/>
@@ -1616,8 +1754,19 @@
           <w:bCs/>
           <w:u w:val="single"/>
         </w:rPr>
-        <w:t xml:space="preserve"> first_image_date</w:t>
-      </w:r>
+        <w:t xml:space="preserve"> </w:t>
+      </w:r>
+      <w:proofErr w:type="spellStart"/>
+      <w:r>
+        <w:rPr>
+          <w:rFonts w:ascii="Times New Roman" w:hAnsi="Times New Roman" w:cs="Times New Roman"/>
+          <w:b/>
+          <w:bCs/>
+          <w:u w:val="single"/>
+        </w:rPr>
+        <w:t>first_image_date</w:t>
+      </w:r>
+      <w:proofErr w:type="spellEnd"/>
       <w:r>
         <w:rPr>
           <w:rFonts w:ascii="Times New Roman" w:hAnsi="Times New Roman" w:cs="Times New Roman"/>
@@ -1809,6 +1958,7 @@
               </w:rPr>
               <w:t xml:space="preserve">{{ </w:t>
             </w:r>
+            <w:proofErr w:type="spellStart"/>
             <w:r>
               <w:rPr>
                 <w:rFonts w:ascii="Times New Roman" w:hAnsi="Times New Roman" w:cs="Times New Roman"/>
@@ -1818,6 +1968,7 @@
               </w:rPr>
               <w:t>graph_mean_indices</w:t>
             </w:r>
+            <w:proofErr w:type="spellEnd"/>
             <w:r>
               <w:rPr>
                 <w:rFonts w:ascii="Times New Roman" w:hAnsi="Times New Roman" w:cs="Times New Roman"/>
@@ -1849,6 +2000,7 @@
               </w:rPr>
               <w:t xml:space="preserve">{{ </w:t>
             </w:r>
+            <w:proofErr w:type="spellStart"/>
             <w:r>
               <w:rPr>
                 <w:rFonts w:ascii="Times New Roman" w:hAnsi="Times New Roman" w:cs="Times New Roman"/>
@@ -1858,6 +2010,7 @@
               </w:rPr>
               <w:t>graph_mean_LST</w:t>
             </w:r>
+            <w:proofErr w:type="spellEnd"/>
             <w:r>
               <w:rPr>
                 <w:rFonts w:ascii="Times New Roman" w:hAnsi="Times New Roman" w:cs="Times New Roman"/>
@@ -1931,6 +2084,7 @@
         </w:rPr>
         <w:t xml:space="preserve">{{ </w:t>
       </w:r>
+      <w:proofErr w:type="spellStart"/>
       <w:r>
         <w:rPr>
           <w:rFonts w:ascii="Times New Roman" w:hAnsi="Times New Roman" w:cs="Times New Roman"/>
@@ -1939,6 +2093,7 @@
         </w:rPr>
         <w:t>LST_treshold</w:t>
       </w:r>
+      <w:proofErr w:type="spellEnd"/>
       <w:r>
         <w:rPr>
           <w:rFonts w:ascii="Times New Roman" w:hAnsi="Times New Roman" w:cs="Times New Roman"/>

</xml_diff>